<commit_message>
Week 1 Sectie 5 deel
Ik heb deel van de opdrachten af.
</commit_message>
<xml_diff>
--- a/Week01/Sectie 5/Kennisopdrachten/Kennisopdrachten.docx
+++ b/Week01/Sectie 5/Kennisopdrachten/Kennisopdrachten.docx
@@ -21,7 +21,11 @@
       <w:r>
         <w:t>onder?</w:t>
       </w:r>
-    </w:p>
+      <w:r>
+        <w:t xml:space="preserve"> Doelen stellen en tijd indelen.</w:t>
+      </w:r>
+    </w:p>
+    <w:p/>
     <w:p>
       <w:r>
         <w:t>2. Wat is performance?</w:t>
@@ -29,43 +33,75 @@
     </w:p>
     <w:p>
       <w:r>
+        <w:t>Snelheid van een website.</w:t>
+      </w:r>
+    </w:p>
+    <w:p>
+      <w:r>
         <w:t>3. Wat is responsive web design?</w:t>
       </w:r>
     </w:p>
     <w:p>
       <w:r>
+        <w:t>Een website die er op elke device er goed uitziet.</w:t>
+      </w:r>
+    </w:p>
+    <w:p>
+      <w:r>
         <w:t>4. Wat zijn de drie ingrediënten van responsive web design?</w:t>
       </w:r>
     </w:p>
     <w:p>
       <w:r>
+        <w:t>&lt;meta&gt;, width en max width.</w:t>
+      </w:r>
+    </w:p>
+    <w:p>
+      <w:r>
         <w:t>5. Wanneer gebruik je het “main”-element in HTML?</w:t>
       </w:r>
     </w:p>
+    <w:p>
+      <w:r>
+        <w:t>Je kan main een keer gebruiken, die komt bovenaan te staan.</w:t>
+      </w:r>
+    </w:p>
+    <w:p>
+      <w:r>
+        <w:t>6. Wat is een header-element en waarvoor gebruik je het? Wat is het voordeel van een header-</w:t>
+      </w:r>
+    </w:p>
+    <w:p>
+      <w:r>
+        <w:t>element boven een div-element?</w:t>
+      </w:r>
+      <w:r>
+        <w:t xml:space="preserve"> Het is een kopje.</w:t>
+      </w:r>
+    </w:p>
     <w:p/>
     <w:p>
       <w:r>
-        <w:t>6. Wat is een header-element en waarvoor gebruik je het? Wat is het voordeel van een header-</w:t>
-      </w:r>
-    </w:p>
-    <w:p>
-      <w:r>
-        <w:t>element boven een div-element?</w:t>
+        <w:t>7. Noem drie manieren om de kleur ‘zwart’ in code te schrijven. Geef van iedere manier een</w:t>
+      </w:r>
+    </w:p>
+    <w:p>
+      <w:r>
+        <w:t>voorbeeld.</w:t>
+      </w:r>
+      <w:r>
+        <w:t xml:space="preserve"> 0,0,0 (rgb)/ </w:t>
+      </w:r>
+      <w:r>
+        <w:t>#000000</w:t>
+      </w:r>
+      <w:r>
+        <w:t>/ black.</w:t>
       </w:r>
     </w:p>
     <w:p/>
     <w:p>
       <w:r>
-        <w:t>7. Noem drie manieren om de kleur ‘zwart’ in code te schrijven. Geef van iedere manier een</w:t>
-      </w:r>
-    </w:p>
-    <w:p>
-      <w:r>
-        <w:t>voorbeeld.</w:t>
-      </w:r>
-    </w:p>
-    <w:p>
-      <w:r>
         <w:t>8. Beschrijf de verschillen tussen een “block-element”, een “inline-block-element” en een</w:t>
       </w:r>
     </w:p>
@@ -81,45 +117,99 @@
     </w:p>
     <w:p>
       <w:r>
+        <w:t>Een stukje tekst in de code die geen effect heeft op de code zelf.</w:t>
+      </w:r>
+    </w:p>
+    <w:p>
+      <w:r>
         <w:t>10. Hoe maak je een comment in CSS?</w:t>
       </w:r>
     </w:p>
     <w:p>
       <w:r>
+        <w:t>/*tekst*/</w:t>
+      </w:r>
+    </w:p>
+    <w:p>
+      <w:r>
         <w:t>11. Wat doet de float-property?</w:t>
       </w:r>
     </w:p>
     <w:p>
       <w:r>
+        <w:t>Een image op een andere plek displayen.</w:t>
+      </w:r>
+    </w:p>
+    <w:p>
+      <w:r>
         <w:t>12. Wat is een pseudo-class en noem een toepassing hiervan.</w:t>
       </w:r>
     </w:p>
     <w:p>
       <w:r>
+        <w:t>Verandert een element als er  bijvoorbeeld je muis overheen</w:t>
+      </w:r>
+      <w:r>
+        <w:t xml:space="preserve"> </w:t>
+      </w:r>
+      <w:r>
+        <w:t>gaat</w:t>
+      </w:r>
+      <w:r>
+        <w:t>.</w:t>
+      </w:r>
+    </w:p>
+    <w:p>
+      <w:r>
         <w:t>13. Wat is een svg-extensie? Wat zijn voordelen ten opzichte van, bijvoorbeeld, een png-extensie?</w:t>
       </w:r>
     </w:p>
     <w:p>
       <w:r>
+        <w:t>Svg is voor dynamische vectorafbeeldingen. Bij png kan een afbeelding transparent zijn.</w:t>
+      </w:r>
+    </w:p>
+    <w:p>
+      <w:r>
+        <w:lastRenderedPageBreak/>
         <w:t>14. Wat is “padding”?</w:t>
       </w:r>
     </w:p>
     <w:p>
       <w:r>
+        <w:t>De ruimte tussen de elementen en de border.</w:t>
+      </w:r>
+    </w:p>
+    <w:p>
+      <w:r>
         <w:t>15. Wat is “margin”?</w:t>
       </w:r>
     </w:p>
     <w:p>
       <w:r>
+        <w:t>De margin is het meest aan de buitenkant.</w:t>
+      </w:r>
+    </w:p>
+    <w:p>
+      <w:r>
         <w:t>16. Wat is het verschil tussen “padding” en “margin”?</w:t>
       </w:r>
     </w:p>
     <w:p>
       <w:r>
+        <w:t>Margin is deel van een element, padding niet.</w:t>
+      </w:r>
+    </w:p>
+    <w:p>
+      <w:r>
         <w:t>17. Wat is de “margin” aan de onderkant in onderstaande CSS?</w:t>
       </w:r>
     </w:p>
-    <w:p/>
+    <w:p>
+      <w:r>
+        <w:t>0</w:t>
+      </w:r>
+    </w:p>
     <w:p>
       <w:r>
         <w:t>18. Wat doet de “overflow”-property? Geef een voorbeeld van een toepassing.</w:t>
@@ -127,16 +217,51 @@
     </w:p>
     <w:p>
       <w:r>
+        <w:t>Als een element te groot wordt kan ie verkleint worden met overflow.</w:t>
+      </w:r>
+    </w:p>
+    <w:p>
+      <w:r>
         <w:t>19. Wat zijn relatieve waarden in webdesign? Geef drie voorbeelden.</w:t>
       </w:r>
     </w:p>
     <w:p>
       <w:r>
+        <w:t xml:space="preserve">    1.EM</w:t>
+      </w:r>
+    </w:p>
+    <w:p>
+      <w:r>
+        <w:t xml:space="preserve">    2.REM</w:t>
+      </w:r>
+    </w:p>
+    <w:p>
+      <w:r>
+        <w:t xml:space="preserve">    3.%</w:t>
+      </w:r>
+    </w:p>
+    <w:p>
+      <w:r>
         <w:t>20. Wat zijn absolute waarden webdesign? Geef drie voorbeelden.</w:t>
       </w:r>
     </w:p>
     <w:p>
       <w:r>
+        <w:t xml:space="preserve">    1.CM</w:t>
+      </w:r>
+    </w:p>
+    <w:p>
+      <w:r>
+        <w:t xml:space="preserve">    2.MM</w:t>
+      </w:r>
+    </w:p>
+    <w:p>
+      <w:r>
+        <w:t xml:space="preserve">    3.PX</w:t>
+      </w:r>
+    </w:p>
+    <w:p>
+      <w:r>
         <w:t>21. Wat is over het algemeen beter: het gebruik van relatieve of het gebruik van absolute</w:t>
       </w:r>
     </w:p>
@@ -147,12 +272,26 @@
     </w:p>
     <w:p>
       <w:r>
-        <w:lastRenderedPageBreak/>
+        <w:t>Absolute is meestal niet handig omdat het op elk device letterlijk de zelfde lengte.</w:t>
+      </w:r>
+    </w:p>
+    <w:p>
+      <w:r>
+        <w:t>Relatieve waarden zijn in verhouding het zelfde.</w:t>
+      </w:r>
+    </w:p>
+    <w:p>
+      <w:r>
         <w:t>22. Wat is een formulier in HTML? Welke tag hoort hierbij?</w:t>
       </w:r>
     </w:p>
     <w:p>
       <w:r>
+        <w:t>&lt;form&gt;&lt;/form&gt; Met form kan je een knop make met een functie.</w:t>
+      </w:r>
+    </w:p>
+    <w:p>
+      <w:r>
         <w:t>23. In de video’s wordt iedere sectie met dezelfde volgorde gebouwd: eerst de HTML, dan de</w:t>
       </w:r>
     </w:p>
@@ -163,13 +302,33 @@
     </w:p>
     <w:p>
       <w:r>
+        <w:t>De HTML is de basis. Zonder html heeft css geen doel.</w:t>
+      </w:r>
+    </w:p>
+    <w:p>
+      <w:r>
         <w:t>24. Wat is de functie van de footer?</w:t>
       </w:r>
     </w:p>
-    <w:p/>
+    <w:p>
+      <w:r>
+        <w:t>Een stuk tekst onder op de pagina die daar vast zit.</w:t>
+      </w:r>
+    </w:p>
     <w:p>
       <w:r>
         <w:t>25. Welk html-element gebruik je voor de footer?</w:t>
+      </w:r>
+    </w:p>
+    <w:p>
+      <w:r>
+        <w:t>&lt;</w:t>
+      </w:r>
+      <w:r>
+        <w:t>div</w:t>
+      </w:r>
+      <w:r>
+        <w:t>&gt;</w:t>
       </w:r>
     </w:p>
     <w:sectPr>

</xml_diff>